<commit_message>
Git testing, tracked and untracked files
</commit_message>
<xml_diff>
--- a/Doc/incomeManagement Documentation.docx
+++ b/Doc/incomeManagement Documentation.docx
@@ -427,6 +427,15 @@
           <w:lang w:val="en-US"/>
         </w:rPr>
       </w:pPr>
+      <w:r>
+        <w:rPr>
+          <w:rFonts w:ascii="Times New Roman" w:hAnsi="Times New Roman" w:cs="Times New Roman"/>
+          <w:sz w:val="24"/>
+          <w:szCs w:val="24"/>
+          <w:lang w:val="en-US"/>
+        </w:rPr>
+        <w:t>Notes: This file must be updated as soon as possible.</w:t>
+      </w:r>
       <w:bookmarkStart w:id="0" w:name="_GoBack"/>
       <w:bookmarkEnd w:id="0"/>
     </w:p>

</xml_diff>

<commit_message>
Added Pseudo DB excel file based
</commit_message>
<xml_diff>
--- a/Doc/incomeManagement Documentation.docx
+++ b/Doc/incomeManagement Documentation.docx
@@ -2,17 +2,306 @@
 <file path=word/document.xml><?xml version="1.0" encoding="utf-8"?>
 <w:document xmlns:wpc="http://schemas.microsoft.com/office/word/2010/wordprocessingCanvas" xmlns:cx="http://schemas.microsoft.com/office/drawing/2014/chartex" xmlns:cx1="http://schemas.microsoft.com/office/drawing/2015/9/8/chartex" xmlns:cx2="http://schemas.microsoft.com/office/drawing/2015/10/21/chartex" xmlns:cx3="http://schemas.microsoft.com/office/drawing/2016/5/9/chartex" xmlns:cx4="http://schemas.microsoft.com/office/drawing/2016/5/10/chartex" xmlns:cx5="http://schemas.microsoft.com/office/drawing/2016/5/11/chartex" xmlns:cx6="http://schemas.microsoft.com/office/drawing/2016/5/12/chartex" xmlns:cx7="http://schemas.microsoft.com/office/drawing/2016/5/13/chartex" xmlns:cx8="http://schemas.microsoft.com/office/drawing/2016/5/14/chartex" xmlns:mc="http://schemas.openxmlformats.org/markup-compatibility/2006" xmlns:aink="http://schemas.microsoft.com/office/drawing/2016/ink" xmlns:am3d="http://schemas.microsoft.com/office/drawing/2017/model3d" xmlns:o="urn:schemas-microsoft-com:office:office" xmlns:r="http://schemas.openxmlformats.org/officeDocument/2006/relationships" xmlns:m="http://schemas.openxmlformats.org/officeDocument/2006/math" xmlns:v="urn:schemas-microsoft-com:vml" xmlns:wp14="http://schemas.microsoft.com/office/word/2010/wordprocessingDrawing" xmlns:wp="http://schemas.openxmlformats.org/drawingml/2006/wordprocessingDrawing" xmlns:w10="urn:schemas-microsoft-com:office:word" xmlns:w="http://schemas.openxmlformats.org/wordprocessingml/2006/main" xmlns:w14="http://schemas.microsoft.com/office/word/2010/wordml" xmlns:w15="http://schemas.microsoft.com/office/word/2012/wordml" xmlns:w16cid="http://schemas.microsoft.com/office/word/2016/wordml/cid" xmlns:w16se="http://schemas.microsoft.com/office/word/2015/wordml/symex" xmlns:wpg="http://schemas.microsoft.com/office/word/2010/wordprocessingGroup" xmlns:wpi="http://schemas.microsoft.com/office/word/2010/wordprocessingInk" xmlns:wne="http://schemas.microsoft.com/office/word/2006/wordml" xmlns:wps="http://schemas.microsoft.com/office/word/2010/wordprocessingShape" mc:Ignorable="w14 w15 w16se w16cid wp14">
   <w:body>
-    <w:p>
-      <w:pPr>
+    <w:sdt>
+      <w:sdtPr>
+        <w:rPr>
+          <w:lang w:val="es-ES"/>
+        </w:rPr>
+        <w:id w:val="-348639972"/>
+        <w:docPartObj>
+          <w:docPartGallery w:val="Table of Contents"/>
+          <w:docPartUnique/>
+        </w:docPartObj>
+      </w:sdtPr>
+      <w:sdtEndPr>
+        <w:rPr>
+          <w:rFonts w:asciiTheme="minorHAnsi" w:eastAsiaTheme="minorHAnsi" w:hAnsiTheme="minorHAnsi" w:cstheme="minorBidi"/>
+          <w:b/>
+          <w:bCs/>
+          <w:color w:val="auto"/>
+          <w:sz w:val="22"/>
+          <w:szCs w:val="22"/>
+          <w:lang w:eastAsia="en-US"/>
+        </w:rPr>
+      </w:sdtEndPr>
+      <w:sdtContent>
+        <w:p>
+          <w:pPr>
+            <w:pStyle w:val="TtuloTDC"/>
+          </w:pPr>
+          <w:r>
+            <w:rPr>
+              <w:lang w:val="es-ES"/>
+            </w:rPr>
+            <w:t>Contenido</w:t>
+          </w:r>
+        </w:p>
+        <w:p>
+          <w:pPr>
+            <w:pStyle w:val="TDC1"/>
+            <w:tabs>
+              <w:tab w:val="right" w:leader="dot" w:pos="8494"/>
+            </w:tabs>
+            <w:rPr>
+              <w:rFonts w:cstheme="minorBidi"/>
+              <w:noProof/>
+            </w:rPr>
+          </w:pPr>
+          <w:r>
+            <w:rPr>
+              <w:b/>
+              <w:bCs/>
+              <w:lang w:val="es-ES"/>
+            </w:rPr>
+            <w:fldChar w:fldCharType="begin"/>
+          </w:r>
+          <w:r>
+            <w:rPr>
+              <w:b/>
+              <w:bCs/>
+              <w:lang w:val="es-ES"/>
+            </w:rPr>
+            <w:instrText xml:space="preserve"> TOC \o "1-3" \h \z \u </w:instrText>
+          </w:r>
+          <w:r>
+            <w:rPr>
+              <w:b/>
+              <w:bCs/>
+              <w:lang w:val="es-ES"/>
+            </w:rPr>
+            <w:fldChar w:fldCharType="separate"/>
+          </w:r>
+          <w:hyperlink w:anchor="_Toc4742142" w:history="1">
+            <w:r>
+              <w:rPr>
+                <w:rStyle w:val="Hipervnculo"/>
+                <w:rFonts w:ascii="Times New Roman" w:hAnsi="Times New Roman"/>
+                <w:b/>
+                <w:noProof/>
+                <w:lang w:val="en-US"/>
+              </w:rPr>
+              <w:t>Introduction</w:t>
+            </w:r>
+            <w:r>
+              <w:rPr>
+                <w:noProof/>
+                <w:webHidden/>
+              </w:rPr>
+              <w:tab/>
+            </w:r>
+            <w:r>
+              <w:rPr>
+                <w:noProof/>
+                <w:webHidden/>
+              </w:rPr>
+              <w:fldChar w:fldCharType="begin"/>
+            </w:r>
+            <w:r>
+              <w:rPr>
+                <w:noProof/>
+                <w:webHidden/>
+              </w:rPr>
+              <w:instrText xml:space="preserve"> PAGEREF _Toc4742142 \h </w:instrText>
+            </w:r>
+            <w:r>
+              <w:rPr>
+                <w:noProof/>
+                <w:webHidden/>
+              </w:rPr>
+            </w:r>
+            <w:r>
+              <w:rPr>
+                <w:noProof/>
+                <w:webHidden/>
+              </w:rPr>
+              <w:fldChar w:fldCharType="separate"/>
+            </w:r>
+            <w:r>
+              <w:rPr>
+                <w:noProof/>
+                <w:webHidden/>
+              </w:rPr>
+              <w:t>1</w:t>
+            </w:r>
+            <w:r>
+              <w:rPr>
+                <w:noProof/>
+                <w:webHidden/>
+              </w:rPr>
+              <w:fldChar w:fldCharType="end"/>
+            </w:r>
+          </w:hyperlink>
+        </w:p>
+        <w:p>
+          <w:pPr>
+            <w:pStyle w:val="TDC1"/>
+            <w:tabs>
+              <w:tab w:val="right" w:leader="dot" w:pos="8494"/>
+            </w:tabs>
+            <w:rPr>
+              <w:rFonts w:cstheme="minorBidi"/>
+              <w:noProof/>
+            </w:rPr>
+          </w:pPr>
+          <w:hyperlink w:anchor="_Toc4742143" w:history="1">
+            <w:r>
+              <w:rPr>
+                <w:rStyle w:val="Hipervnculo"/>
+                <w:rFonts w:ascii="Times New Roman" w:hAnsi="Times New Roman"/>
+                <w:b/>
+                <w:noProof/>
+                <w:lang w:val="en-US"/>
+              </w:rPr>
+              <w:t>Part one: Entities involved in the system</w:t>
+            </w:r>
+            <w:r>
+              <w:rPr>
+                <w:noProof/>
+                <w:webHidden/>
+              </w:rPr>
+              <w:tab/>
+            </w:r>
+            <w:r>
+              <w:rPr>
+                <w:noProof/>
+                <w:webHidden/>
+              </w:rPr>
+              <w:fldChar w:fldCharType="begin"/>
+            </w:r>
+            <w:r>
+              <w:rPr>
+                <w:noProof/>
+                <w:webHidden/>
+              </w:rPr>
+              <w:instrText xml:space="preserve"> PAGEREF _Toc4742143 \h </w:instrText>
+            </w:r>
+            <w:r>
+              <w:rPr>
+                <w:noProof/>
+                <w:webHidden/>
+              </w:rPr>
+            </w:r>
+            <w:r>
+              <w:rPr>
+                <w:noProof/>
+                <w:webHidden/>
+              </w:rPr>
+              <w:fldChar w:fldCharType="separate"/>
+            </w:r>
+            <w:r>
+              <w:rPr>
+                <w:noProof/>
+                <w:webHidden/>
+              </w:rPr>
+              <w:t>1</w:t>
+            </w:r>
+            <w:r>
+              <w:rPr>
+                <w:noProof/>
+                <w:webHidden/>
+              </w:rPr>
+              <w:fldChar w:fldCharType="end"/>
+            </w:r>
+          </w:hyperlink>
+        </w:p>
+        <w:p>
+          <w:pPr>
+            <w:pStyle w:val="TDC1"/>
+            <w:tabs>
+              <w:tab w:val="right" w:leader="dot" w:pos="8494"/>
+            </w:tabs>
+            <w:rPr>
+              <w:rFonts w:cstheme="minorBidi"/>
+              <w:noProof/>
+            </w:rPr>
+          </w:pPr>
+          <w:hyperlink w:anchor="_Toc4742144" w:history="1">
+            <w:r>
+              <w:rPr>
+                <w:rStyle w:val="Hipervnculo"/>
+                <w:rFonts w:ascii="Times New Roman" w:hAnsi="Times New Roman"/>
+                <w:b/>
+                <w:noProof/>
+                <w:lang w:val="en-US"/>
+              </w:rPr>
+              <w:t>Part two: Road to Data Base</w:t>
+            </w:r>
+            <w:r>
+              <w:rPr>
+                <w:noProof/>
+                <w:webHidden/>
+              </w:rPr>
+              <w:tab/>
+            </w:r>
+            <w:r>
+              <w:rPr>
+                <w:noProof/>
+                <w:webHidden/>
+              </w:rPr>
+              <w:fldChar w:fldCharType="begin"/>
+            </w:r>
+            <w:r>
+              <w:rPr>
+                <w:noProof/>
+                <w:webHidden/>
+              </w:rPr>
+              <w:instrText xml:space="preserve"> PAGEREF _Toc4742144 \h </w:instrText>
+            </w:r>
+            <w:r>
+              <w:rPr>
+                <w:noProof/>
+                <w:webHidden/>
+              </w:rPr>
+            </w:r>
+            <w:r>
+              <w:rPr>
+                <w:noProof/>
+                <w:webHidden/>
+              </w:rPr>
+              <w:fldChar w:fldCharType="separate"/>
+            </w:r>
+            <w:r>
+              <w:rPr>
+                <w:noProof/>
+                <w:webHidden/>
+              </w:rPr>
+              <w:t>2</w:t>
+            </w:r>
+            <w:r>
+              <w:rPr>
+                <w:noProof/>
+                <w:webHidden/>
+              </w:rPr>
+              <w:fldChar w:fldCharType="end"/>
+            </w:r>
+          </w:hyperlink>
+        </w:p>
+        <w:p>
+          <w:r>
+            <w:rPr>
+              <w:b/>
+              <w:bCs/>
+              <w:lang w:val="es-ES"/>
+            </w:rPr>
+            <w:fldChar w:fldCharType="end"/>
+          </w:r>
+        </w:p>
+      </w:sdtContent>
+    </w:sdt>
+    <w:p>
+      <w:pPr>
+        <w:pStyle w:val="Ttulo1"/>
         <w:rPr>
           <w:rFonts w:ascii="Times New Roman" w:hAnsi="Times New Roman" w:cs="Times New Roman"/>
           <w:b/>
           <w:sz w:val="28"/>
           <w:szCs w:val="28"/>
-          <w:lang w:val="en-US"/>
-        </w:rPr>
-      </w:pPr>
-      <w:r>
+        </w:rPr>
+      </w:pPr>
+    </w:p>
+    <w:p>
+      <w:pPr>
+        <w:pStyle w:val="Ttulo1"/>
         <w:rPr>
           <w:rFonts w:ascii="Times New Roman" w:hAnsi="Times New Roman" w:cs="Times New Roman"/>
           <w:b/>
@@ -20,81 +309,83 @@
           <w:szCs w:val="28"/>
           <w:lang w:val="en-US"/>
         </w:rPr>
-        <w:t>Introduction</w:t>
-      </w:r>
-    </w:p>
-    <w:p>
-      <w:pPr>
-        <w:jc w:val="both"/>
-        <w:rPr>
-          <w:rFonts w:ascii="Times New Roman" w:hAnsi="Times New Roman" w:cs="Times New Roman"/>
-          <w:sz w:val="24"/>
-          <w:szCs w:val="24"/>
-          <w:lang w:val="en-US"/>
-        </w:rPr>
-      </w:pPr>
-      <w:r>
-        <w:rPr>
-          <w:rFonts w:ascii="Times New Roman" w:hAnsi="Times New Roman" w:cs="Times New Roman"/>
-          <w:sz w:val="24"/>
-          <w:szCs w:val="24"/>
-          <w:lang w:val="en-US"/>
-        </w:rPr>
-        <w:t>The need of an application t</w:t>
-      </w:r>
-      <w:r>
-        <w:rPr>
-          <w:rFonts w:ascii="Times New Roman" w:hAnsi="Times New Roman" w:cs="Times New Roman"/>
-          <w:sz w:val="24"/>
-          <w:szCs w:val="24"/>
-          <w:lang w:val="en-US"/>
-        </w:rPr>
-        <w:t>o track the way we spend money is something that lets you know how income is used, saving money or maybe wasting it.</w:t>
-      </w:r>
-    </w:p>
-    <w:p>
-      <w:pPr>
-        <w:jc w:val="both"/>
-        <w:rPr>
-          <w:rFonts w:ascii="Times New Roman" w:hAnsi="Times New Roman" w:cs="Times New Roman"/>
-          <w:sz w:val="24"/>
-          <w:szCs w:val="24"/>
-          <w:lang w:val="en-US"/>
-        </w:rPr>
-      </w:pPr>
-      <w:r>
-        <w:rPr>
-          <w:rFonts w:ascii="Times New Roman" w:hAnsi="Times New Roman" w:cs="Times New Roman"/>
-          <w:sz w:val="24"/>
-          <w:szCs w:val="24"/>
-          <w:lang w:val="en-US"/>
-        </w:rPr>
-        <w:t>This application is a personal project to track my personal income and spending records, based on amount, date, paying mode, category, and more details explained as progress on development is made.</w:t>
-      </w:r>
-    </w:p>
-    <w:p>
-      <w:pPr>
-        <w:jc w:val="both"/>
-        <w:rPr>
-          <w:rFonts w:ascii="Times New Roman" w:hAnsi="Times New Roman" w:cs="Times New Roman"/>
-          <w:sz w:val="24"/>
-          <w:szCs w:val="24"/>
-          <w:lang w:val="en-US"/>
-        </w:rPr>
-      </w:pPr>
-    </w:p>
-    <w:p>
-      <w:pPr>
-        <w:jc w:val="both"/>
+      </w:pPr>
+      <w:bookmarkStart w:id="0" w:name="_Toc4742142"/>
+      <w:r>
         <w:rPr>
           <w:rFonts w:ascii="Times New Roman" w:hAnsi="Times New Roman" w:cs="Times New Roman"/>
           <w:b/>
           <w:sz w:val="28"/>
-          <w:szCs w:val="24"/>
-          <w:lang w:val="en-US"/>
-        </w:rPr>
-      </w:pPr>
-      <w:r>
+          <w:szCs w:val="28"/>
+          <w:lang w:val="en-US"/>
+        </w:rPr>
+        <w:t>Introduction</w:t>
+      </w:r>
+      <w:bookmarkEnd w:id="0"/>
+    </w:p>
+    <w:p>
+      <w:pPr>
+        <w:jc w:val="both"/>
+        <w:rPr>
+          <w:rFonts w:ascii="Times New Roman" w:hAnsi="Times New Roman" w:cs="Times New Roman"/>
+          <w:sz w:val="24"/>
+          <w:szCs w:val="24"/>
+          <w:lang w:val="en-US"/>
+        </w:rPr>
+      </w:pPr>
+      <w:r>
+        <w:rPr>
+          <w:rFonts w:ascii="Times New Roman" w:hAnsi="Times New Roman" w:cs="Times New Roman"/>
+          <w:sz w:val="24"/>
+          <w:szCs w:val="24"/>
+          <w:lang w:val="en-US"/>
+        </w:rPr>
+        <w:t>The need of an application t</w:t>
+      </w:r>
+      <w:r>
+        <w:rPr>
+          <w:rFonts w:ascii="Times New Roman" w:hAnsi="Times New Roman" w:cs="Times New Roman"/>
+          <w:sz w:val="24"/>
+          <w:szCs w:val="24"/>
+          <w:lang w:val="en-US"/>
+        </w:rPr>
+        <w:t>o track the way we spend money is something that lets you know how income is used, saving money or maybe wasting it.</w:t>
+      </w:r>
+    </w:p>
+    <w:p>
+      <w:pPr>
+        <w:jc w:val="both"/>
+        <w:rPr>
+          <w:rFonts w:ascii="Times New Roman" w:hAnsi="Times New Roman" w:cs="Times New Roman"/>
+          <w:sz w:val="24"/>
+          <w:szCs w:val="24"/>
+          <w:lang w:val="en-US"/>
+        </w:rPr>
+      </w:pPr>
+      <w:r>
+        <w:rPr>
+          <w:rFonts w:ascii="Times New Roman" w:hAnsi="Times New Roman" w:cs="Times New Roman"/>
+          <w:sz w:val="24"/>
+          <w:szCs w:val="24"/>
+          <w:lang w:val="en-US"/>
+        </w:rPr>
+        <w:t>This application is a personal project to track my personal income and spending records, based on amount, date, paying mode, category, and more details explained as progress on development is made.</w:t>
+      </w:r>
+    </w:p>
+    <w:p>
+      <w:pPr>
+        <w:jc w:val="both"/>
+        <w:rPr>
+          <w:rFonts w:ascii="Times New Roman" w:hAnsi="Times New Roman" w:cs="Times New Roman"/>
+          <w:sz w:val="24"/>
+          <w:szCs w:val="24"/>
+          <w:lang w:val="en-US"/>
+        </w:rPr>
+      </w:pPr>
+    </w:p>
+    <w:p>
+      <w:pPr>
+        <w:pStyle w:val="Ttulo1"/>
         <w:rPr>
           <w:rFonts w:ascii="Times New Roman" w:hAnsi="Times New Roman" w:cs="Times New Roman"/>
           <w:b/>
@@ -102,8 +393,19 @@
           <w:szCs w:val="24"/>
           <w:lang w:val="en-US"/>
         </w:rPr>
+      </w:pPr>
+      <w:bookmarkStart w:id="1" w:name="_Toc4742143"/>
+      <w:r>
+        <w:rPr>
+          <w:rFonts w:ascii="Times New Roman" w:hAnsi="Times New Roman" w:cs="Times New Roman"/>
+          <w:b/>
+          <w:sz w:val="28"/>
+          <w:szCs w:val="24"/>
+          <w:lang w:val="en-US"/>
+        </w:rPr>
         <w:t>Part one: Entities involved in the system</w:t>
       </w:r>
+      <w:bookmarkEnd w:id="1"/>
     </w:p>
     <w:p>
       <w:pPr>
@@ -419,7 +721,7 @@
     </w:p>
     <w:p>
       <w:pPr>
-        <w:jc w:val="both"/>
+        <w:pStyle w:val="Ttulo1"/>
         <w:rPr>
           <w:rFonts w:ascii="Times New Roman" w:hAnsi="Times New Roman" w:cs="Times New Roman"/>
           <w:b/>
@@ -428,6 +730,7 @@
           <w:lang w:val="en-US"/>
         </w:rPr>
       </w:pPr>
+      <w:bookmarkStart w:id="2" w:name="_Toc4742144"/>
       <w:r>
         <w:rPr>
           <w:rFonts w:ascii="Times New Roman" w:hAnsi="Times New Roman" w:cs="Times New Roman"/>
@@ -438,6 +741,7 @@
         </w:rPr>
         <w:t>Part two: Road to Data Base</w:t>
       </w:r>
+      <w:bookmarkEnd w:id="2"/>
     </w:p>
     <w:p>
       <w:pPr>
@@ -456,18 +760,7 @@
           <w:szCs w:val="24"/>
           <w:lang w:val="en-US"/>
         </w:rPr>
-        <w:t>First step in this project is to define a Data Base with actual data about any expense made though the whole month. This will help to</w:t>
-      </w:r>
-      <w:bookmarkStart w:id="0" w:name="_GoBack"/>
-      <w:bookmarkEnd w:id="0"/>
-      <w:r>
-        <w:rPr>
-          <w:rFonts w:ascii="Times New Roman" w:hAnsi="Times New Roman" w:cs="Times New Roman"/>
-          <w:sz w:val="24"/>
-          <w:szCs w:val="24"/>
-          <w:lang w:val="en-US"/>
-        </w:rPr>
-        <w:t xml:space="preserve"> have an actual </w:t>
+        <w:t xml:space="preserve">First step in this project is to define a Data Base with actual data about any expense made though the whole month. This will help to have an actual </w:t>
       </w:r>
       <w:r>
         <w:rPr>
@@ -481,6 +774,27 @@
     </w:p>
     <w:p>
       <w:pPr>
+        <w:pStyle w:val="Ttulo1"/>
+        <w:rPr>
+          <w:rFonts w:ascii="Times New Roman" w:hAnsi="Times New Roman" w:cs="Times New Roman"/>
+          <w:sz w:val="24"/>
+          <w:szCs w:val="24"/>
+          <w:lang w:val="en-US"/>
+        </w:rPr>
+      </w:pPr>
+      <w:r>
+        <w:rPr>
+          <w:rFonts w:ascii="Times New Roman" w:hAnsi="Times New Roman" w:cs="Times New Roman"/>
+          <w:sz w:val="24"/>
+          <w:szCs w:val="24"/>
+          <w:lang w:val="en-US"/>
+        </w:rPr>
+        <w:lastRenderedPageBreak/>
+        <w:t>Part three: Tools intended to be used to build the application.</w:t>
+      </w:r>
+    </w:p>
+    <w:p>
+      <w:pPr>
         <w:jc w:val="both"/>
         <w:rPr>
           <w:rFonts w:ascii="Times New Roman" w:hAnsi="Times New Roman" w:cs="Times New Roman"/>
@@ -489,6 +803,44 @@
           <w:lang w:val="en-US"/>
         </w:rPr>
       </w:pPr>
+      <w:r>
+        <w:rPr>
+          <w:rFonts w:ascii="Times New Roman" w:hAnsi="Times New Roman" w:cs="Times New Roman"/>
+          <w:sz w:val="24"/>
+          <w:szCs w:val="24"/>
+          <w:lang w:val="en-US"/>
+        </w:rPr>
+        <w:t xml:space="preserve">As the intention is to build a </w:t>
+      </w:r>
+      <w:r>
+        <w:rPr>
+          <w:rFonts w:ascii="Times New Roman" w:hAnsi="Times New Roman" w:cs="Times New Roman"/>
+          <w:sz w:val="24"/>
+          <w:szCs w:val="24"/>
+          <w:lang w:val="en-US"/>
+        </w:rPr>
+        <w:t>web-based</w:t>
+      </w:r>
+      <w:r>
+        <w:rPr>
+          <w:rFonts w:ascii="Times New Roman" w:hAnsi="Times New Roman" w:cs="Times New Roman"/>
+          <w:sz w:val="24"/>
+          <w:szCs w:val="24"/>
+          <w:lang w:val="en-US"/>
+        </w:rPr>
+        <w:t xml:space="preserve"> application to keep a good management of expense and income, this project will let to experiment with some </w:t>
+      </w:r>
+      <w:r>
+        <w:rPr>
+          <w:rFonts w:ascii="Times New Roman" w:hAnsi="Times New Roman" w:cs="Times New Roman"/>
+          <w:sz w:val="24"/>
+          <w:szCs w:val="24"/>
+          <w:lang w:val="en-US"/>
+        </w:rPr>
+        <w:t>development tools, some of them are Django (Python) and SQLite (DB).</w:t>
+      </w:r>
+      <w:bookmarkStart w:id="3" w:name="_GoBack"/>
+      <w:bookmarkEnd w:id="3"/>
     </w:p>
     <w:p>
       <w:pPr>
@@ -511,6 +863,17 @@
           <w:lang w:val="en-US"/>
         </w:rPr>
       </w:pPr>
+    </w:p>
+    <w:p>
+      <w:pPr>
+        <w:jc w:val="both"/>
+        <w:rPr>
+          <w:rFonts w:ascii="Times New Roman" w:hAnsi="Times New Roman" w:cs="Times New Roman"/>
+          <w:sz w:val="24"/>
+          <w:szCs w:val="24"/>
+          <w:lang w:val="en-US"/>
+        </w:rPr>
+      </w:pPr>
       <w:r>
         <w:rPr>
           <w:rFonts w:ascii="Times New Roman" w:hAnsi="Times New Roman" w:cs="Times New Roman"/>
@@ -551,7 +914,7 @@
       </w:r>
     </w:p>
     <w:sectPr>
-      <w:headerReference w:type="default" r:id="rId7"/>
+      <w:headerReference w:type="default" r:id="rId8"/>
       <w:pgSz w:w="11906" w:h="16838"/>
       <w:pgMar w:top="1417" w:right="1701" w:bottom="1417" w:left="1701" w:header="708" w:footer="708" w:gutter="0"/>
       <w:cols w:space="708"/>
@@ -1271,6 +1634,50 @@
     <w:name w:val="Normal"/>
     <w:qFormat/>
   </w:style>
+  <w:style w:type="paragraph" w:styleId="Ttulo1">
+    <w:name w:val="heading 1"/>
+    <w:basedOn w:val="Normal"/>
+    <w:next w:val="Normal"/>
+    <w:link w:val="Ttulo1Car"/>
+    <w:uiPriority w:val="9"/>
+    <w:qFormat/>
+    <w:rsid w:val="000A56B0"/>
+    <w:pPr>
+      <w:keepNext/>
+      <w:keepLines/>
+      <w:spacing w:before="240" w:after="0"/>
+      <w:outlineLvl w:val="0"/>
+    </w:pPr>
+    <w:rPr>
+      <w:rFonts w:asciiTheme="majorHAnsi" w:eastAsiaTheme="majorEastAsia" w:hAnsiTheme="majorHAnsi" w:cstheme="majorBidi"/>
+      <w:color w:val="2F5496" w:themeColor="accent1" w:themeShade="BF"/>
+      <w:sz w:val="32"/>
+      <w:szCs w:val="32"/>
+    </w:rPr>
+  </w:style>
+  <w:style w:type="paragraph" w:styleId="Ttulo2">
+    <w:name w:val="heading 2"/>
+    <w:basedOn w:val="Normal"/>
+    <w:next w:val="Normal"/>
+    <w:link w:val="Ttulo2Car"/>
+    <w:uiPriority w:val="9"/>
+    <w:semiHidden/>
+    <w:unhideWhenUsed/>
+    <w:qFormat/>
+    <w:rsid w:val="000A56B0"/>
+    <w:pPr>
+      <w:keepNext/>
+      <w:keepLines/>
+      <w:spacing w:before="40" w:after="0"/>
+      <w:outlineLvl w:val="1"/>
+    </w:pPr>
+    <w:rPr>
+      <w:rFonts w:asciiTheme="majorHAnsi" w:eastAsiaTheme="majorEastAsia" w:hAnsiTheme="majorHAnsi" w:cstheme="majorBidi"/>
+      <w:color w:val="2F5496" w:themeColor="accent1" w:themeShade="BF"/>
+      <w:sz w:val="26"/>
+      <w:szCs w:val="26"/>
+    </w:rPr>
+  </w:style>
   <w:style w:type="character" w:default="1" w:styleId="Fuentedeprrafopredeter">
     <w:name w:val="Default Paragraph Font"/>
     <w:uiPriority w:val="1"/>
@@ -1352,6 +1759,109 @@
       <w:ind w:left="720"/>
       <w:contextualSpacing/>
     </w:pPr>
+  </w:style>
+  <w:style w:type="character" w:customStyle="1" w:styleId="Ttulo1Car">
+    <w:name w:val="Título 1 Car"/>
+    <w:basedOn w:val="Fuentedeprrafopredeter"/>
+    <w:link w:val="Ttulo1"/>
+    <w:uiPriority w:val="9"/>
+    <w:rsid w:val="000A56B0"/>
+    <w:rPr>
+      <w:rFonts w:asciiTheme="majorHAnsi" w:eastAsiaTheme="majorEastAsia" w:hAnsiTheme="majorHAnsi" w:cstheme="majorBidi"/>
+      <w:color w:val="2F5496" w:themeColor="accent1" w:themeShade="BF"/>
+      <w:sz w:val="32"/>
+      <w:szCs w:val="32"/>
+    </w:rPr>
+  </w:style>
+  <w:style w:type="paragraph" w:styleId="TtuloTDC">
+    <w:name w:val="TOC Heading"/>
+    <w:basedOn w:val="Ttulo1"/>
+    <w:next w:val="Normal"/>
+    <w:uiPriority w:val="39"/>
+    <w:unhideWhenUsed/>
+    <w:qFormat/>
+    <w:rsid w:val="000A56B0"/>
+    <w:pPr>
+      <w:outlineLvl w:val="9"/>
+    </w:pPr>
+    <w:rPr>
+      <w:lang w:eastAsia="es-MX"/>
+    </w:rPr>
+  </w:style>
+  <w:style w:type="paragraph" w:styleId="TDC2">
+    <w:name w:val="toc 2"/>
+    <w:basedOn w:val="Normal"/>
+    <w:next w:val="Normal"/>
+    <w:autoRedefine/>
+    <w:uiPriority w:val="39"/>
+    <w:unhideWhenUsed/>
+    <w:rsid w:val="000A56B0"/>
+    <w:pPr>
+      <w:spacing w:after="100"/>
+      <w:ind w:left="220"/>
+    </w:pPr>
+    <w:rPr>
+      <w:rFonts w:eastAsiaTheme="minorEastAsia" w:cs="Times New Roman"/>
+      <w:lang w:eastAsia="es-MX"/>
+    </w:rPr>
+  </w:style>
+  <w:style w:type="paragraph" w:styleId="TDC1">
+    <w:name w:val="toc 1"/>
+    <w:basedOn w:val="Normal"/>
+    <w:next w:val="Normal"/>
+    <w:autoRedefine/>
+    <w:uiPriority w:val="39"/>
+    <w:unhideWhenUsed/>
+    <w:rsid w:val="000A56B0"/>
+    <w:pPr>
+      <w:spacing w:after="100"/>
+    </w:pPr>
+    <w:rPr>
+      <w:rFonts w:eastAsiaTheme="minorEastAsia" w:cs="Times New Roman"/>
+      <w:lang w:eastAsia="es-MX"/>
+    </w:rPr>
+  </w:style>
+  <w:style w:type="paragraph" w:styleId="TDC3">
+    <w:name w:val="toc 3"/>
+    <w:basedOn w:val="Normal"/>
+    <w:next w:val="Normal"/>
+    <w:autoRedefine/>
+    <w:uiPriority w:val="39"/>
+    <w:unhideWhenUsed/>
+    <w:rsid w:val="000A56B0"/>
+    <w:pPr>
+      <w:spacing w:after="100"/>
+      <w:ind w:left="440"/>
+    </w:pPr>
+    <w:rPr>
+      <w:rFonts w:eastAsiaTheme="minorEastAsia" w:cs="Times New Roman"/>
+      <w:lang w:eastAsia="es-MX"/>
+    </w:rPr>
+  </w:style>
+  <w:style w:type="character" w:customStyle="1" w:styleId="Ttulo2Car">
+    <w:name w:val="Título 2 Car"/>
+    <w:basedOn w:val="Fuentedeprrafopredeter"/>
+    <w:link w:val="Ttulo2"/>
+    <w:uiPriority w:val="9"/>
+    <w:semiHidden/>
+    <w:rsid w:val="000A56B0"/>
+    <w:rPr>
+      <w:rFonts w:asciiTheme="majorHAnsi" w:eastAsiaTheme="majorEastAsia" w:hAnsiTheme="majorHAnsi" w:cstheme="majorBidi"/>
+      <w:color w:val="2F5496" w:themeColor="accent1" w:themeShade="BF"/>
+      <w:sz w:val="26"/>
+      <w:szCs w:val="26"/>
+    </w:rPr>
+  </w:style>
+  <w:style w:type="character" w:styleId="Hipervnculo">
+    <w:name w:val="Hyperlink"/>
+    <w:basedOn w:val="Fuentedeprrafopredeter"/>
+    <w:uiPriority w:val="99"/>
+    <w:unhideWhenUsed/>
+    <w:rsid w:val="0024038A"/>
+    <w:rPr>
+      <w:color w:val="0563C1" w:themeColor="hyperlink"/>
+      <w:u w:val="single"/>
+    </w:rPr>
   </w:style>
 </w:styles>
 </file>
@@ -1649,4 +2159,16 @@
     </a:ext>
   </a:extLst>
 </a:theme>
+</file>
+
+<file path=customXml/item1.xml><?xml version="1.0" encoding="utf-8"?>
+<b:Sources xmlns:b="http://schemas.openxmlformats.org/officeDocument/2006/bibliography" xmlns="http://schemas.openxmlformats.org/officeDocument/2006/bibliography" SelectedStyle="\APASixthEditionOfficeOnline.xsl" StyleName="APA" Version="6"/>
+</file>
+
+<file path=customXml/itemProps1.xml><?xml version="1.0" encoding="utf-8"?>
+<ds:datastoreItem xmlns:ds="http://schemas.openxmlformats.org/officeDocument/2006/customXml" ds:itemID="{5DCB5105-04F9-4AC7-A4C8-B5284723690B}">
+  <ds:schemaRefs>
+    <ds:schemaRef ds:uri="http://schemas.openxmlformats.org/officeDocument/2006/bibliography"/>
+  </ds:schemaRefs>
+</ds:datastoreItem>
 </file>
</xml_diff>